<commit_message>
Tweaks to howto chapter
</commit_message>
<xml_diff>
--- a/nostarch/word/02-crash-course.docx
+++ b/nostarch/word/02-crash-course.docx
@@ -2167,23 +2167,7 @@
           <w:rStyle w:val="Literal"/>
           <w:rFonts w:eastAsiaTheme="majorEastAsia"/>
         </w:rPr>
-        <w:t>&gt;    &lt;</w:t>
-      </w:r>
-      <w:proofErr w:type="spellStart"/>
-      <w:r>
-        <w:rPr>
-          <w:rStyle w:val="Literal"/>
-          <w:rFonts w:eastAsiaTheme="majorEastAsia"/>
-        </w:rPr>
-        <w:t>dbl</w:t>
-      </w:r>
-      <w:proofErr w:type="spellEnd"/>
-      <w:r>
-        <w:rPr>
-          <w:rStyle w:val="Literal"/>
-          <w:rFonts w:eastAsiaTheme="majorEastAsia"/>
-        </w:rPr>
-        <w:t>&gt;</w:t>
+        <w:t>&gt;    &lt;dbl&gt;</w:t>
       </w:r>
     </w:p>
     <w:p>
@@ -3207,7 +3191,6 @@
       <w:pPr>
         <w:pStyle w:val="Code"/>
       </w:pPr>
-      <w:proofErr w:type="spellStart"/>
       <w:r>
         <w:rPr>
           <w:rStyle w:val="NormalTok"/>
@@ -3217,7 +3200,15 @@
         </w:rPr>
         <w:t>population_data</w:t>
       </w:r>
-      <w:proofErr w:type="spellEnd"/>
+      <w:r>
+        <w:rPr>
+          <w:rStyle w:val="NormalTok"/>
+          <w:rFonts w:ascii="Courier" w:hAnsi="Courier"/>
+          <w:sz w:val="17"/>
+          <w:shd w:val="clear" w:color="auto" w:fill="auto"/>
+        </w:rPr>
+        <w:t>_2</w:t>
+      </w:r>
       <w:r>
         <w:rPr>
           <w:rStyle w:val="NormalTok"/>
@@ -3254,17 +3245,7 @@
           <w:sz w:val="17"/>
           <w:shd w:val="clear" w:color="auto" w:fill="auto"/>
         </w:rPr>
-        <w:t>read_</w:t>
-      </w:r>
-      <w:proofErr w:type="gramStart"/>
-      <w:r>
-        <w:rPr>
-          <w:rStyle w:val="FunctionTok"/>
-          <w:rFonts w:ascii="Courier" w:hAnsi="Courier"/>
-          <w:sz w:val="17"/>
-          <w:shd w:val="clear" w:color="auto" w:fill="auto"/>
-        </w:rPr>
-        <w:t>csv</w:t>
+        <w:t>read_csv</w:t>
       </w:r>
       <w:proofErr w:type="spellEnd"/>
       <w:r>
@@ -3276,7 +3257,6 @@
         </w:rPr>
         <w:t>(</w:t>
       </w:r>
-      <w:proofErr w:type="gramEnd"/>
       <w:r>
         <w:rPr>
           <w:rStyle w:val="AttributeTok"/>
@@ -3652,14 +3632,7 @@
           <w:rStyle w:val="Literal"/>
           <w:rFonts w:eastAsiaTheme="majorEastAsia"/>
         </w:rPr>
-        <w:t>6433422</w:t>
-      </w:r>
-      <w:r>
-        <w:rPr>
-          <w:rStyle w:val="Literal"/>
-          <w:rFonts w:eastAsiaTheme="majorEastAsia"/>
-        </w:rPr>
-        <w:t>,</w:t>
+        <w:t>6433422,</w:t>
       </w:r>
       <w:r>
         <w:t xml:space="preserve"> </w:t>
@@ -5186,7 +5159,7 @@
     <w:tmpl w:val="706E9F88"/>
     <w:styleLink w:val="ChapterNumbering"/>
     <w:lvl w:ilvl="0">
-      <w:start w:val="2"/>
+      <w:start w:val="1"/>
       <w:numFmt w:val="decimal"/>
       <w:pStyle w:val="ChapterNumber"/>
       <w:suff w:val="nothing"/>
@@ -7174,7 +7147,7 @@
   <w:style w:type="paragraph" w:default="1" w:styleId="Normal">
     <w:name w:val="Normal"/>
     <w:qFormat/>
-    <w:rsid w:val="00D02408"/>
+    <w:rsid w:val="008458CA"/>
     <w:pPr>
       <w:spacing w:after="200" w:line="276" w:lineRule="auto"/>
     </w:pPr>
@@ -7218,7 +7191,7 @@
     <w:uiPriority w:val="9"/>
     <w:unhideWhenUsed/>
     <w:qFormat/>
-    <w:rsid w:val="00D02408"/>
+    <w:rsid w:val="008458CA"/>
     <w:pPr>
       <w:keepNext/>
       <w:keepLines/>
@@ -7247,7 +7220,7 @@
     <w:semiHidden/>
     <w:unhideWhenUsed/>
     <w:qFormat/>
-    <w:rsid w:val="00D02408"/>
+    <w:rsid w:val="008458CA"/>
     <w:pPr>
       <w:keepNext/>
       <w:keepLines/>
@@ -7274,7 +7247,7 @@
     <w:semiHidden/>
     <w:unhideWhenUsed/>
     <w:qFormat/>
-    <w:rsid w:val="00D02408"/>
+    <w:rsid w:val="008458CA"/>
     <w:pPr>
       <w:keepNext/>
       <w:keepLines/>
@@ -7303,7 +7276,7 @@
     <w:semiHidden/>
     <w:unhideWhenUsed/>
     <w:qFormat/>
-    <w:rsid w:val="00D02408"/>
+    <w:rsid w:val="008458CA"/>
     <w:pPr>
       <w:keepNext/>
       <w:keepLines/>
@@ -7328,7 +7301,7 @@
     <w:semiHidden/>
     <w:unhideWhenUsed/>
     <w:qFormat/>
-    <w:rsid w:val="00D02408"/>
+    <w:rsid w:val="008458CA"/>
     <w:pPr>
       <w:keepNext/>
       <w:keepLines/>
@@ -7355,7 +7328,7 @@
     <w:semiHidden/>
     <w:unhideWhenUsed/>
     <w:qFormat/>
-    <w:rsid w:val="00D02408"/>
+    <w:rsid w:val="008458CA"/>
     <w:pPr>
       <w:keepNext/>
       <w:keepLines/>
@@ -7382,7 +7355,7 @@
     <w:semiHidden/>
     <w:unhideWhenUsed/>
     <w:qFormat/>
-    <w:rsid w:val="00D02408"/>
+    <w:rsid w:val="008458CA"/>
     <w:pPr>
       <w:keepNext/>
       <w:keepLines/>
@@ -7409,7 +7382,7 @@
     <w:semiHidden/>
     <w:unhideWhenUsed/>
     <w:qFormat/>
-    <w:rsid w:val="00D02408"/>
+    <w:rsid w:val="008458CA"/>
     <w:pPr>
       <w:keepNext/>
       <w:keepLines/>
@@ -7434,7 +7407,7 @@
     <w:uiPriority w:val="1"/>
     <w:semiHidden/>
     <w:unhideWhenUsed/>
-    <w:rsid w:val="00D02408"/>
+    <w:rsid w:val="008458CA"/>
   </w:style>
   <w:style w:type="table" w:default="1" w:styleId="TableNormal">
     <w:name w:val="Normal Table"/>
@@ -7456,7 +7429,7 @@
     <w:uiPriority w:val="99"/>
     <w:semiHidden/>
     <w:unhideWhenUsed/>
-    <w:rsid w:val="00D02408"/>
+    <w:rsid w:val="008458CA"/>
   </w:style>
   <w:style w:type="character" w:customStyle="1" w:styleId="Heading1Char">
     <w:name w:val="Heading 1 Char"/>
@@ -7480,7 +7453,7 @@
     <w:basedOn w:val="DefaultParagraphFont"/>
     <w:link w:val="Heading2"/>
     <w:uiPriority w:val="9"/>
-    <w:rsid w:val="00D02408"/>
+    <w:rsid w:val="008458CA"/>
     <w:rPr>
       <w:rFonts w:asciiTheme="majorHAnsi" w:eastAsiaTheme="majorEastAsia" w:hAnsiTheme="majorHAnsi" w:cstheme="majorBidi"/>
       <w:b/>
@@ -7687,7 +7660,7 @@
     <w:link w:val="Heading3"/>
     <w:uiPriority w:val="9"/>
     <w:semiHidden/>
-    <w:rsid w:val="00D02408"/>
+    <w:rsid w:val="008458CA"/>
     <w:rPr>
       <w:rFonts w:asciiTheme="majorHAnsi" w:eastAsiaTheme="majorEastAsia" w:hAnsiTheme="majorHAnsi" w:cstheme="majorBidi"/>
       <w:b/>
@@ -7706,7 +7679,7 @@
     <w:link w:val="Heading4"/>
     <w:uiPriority w:val="9"/>
     <w:semiHidden/>
-    <w:rsid w:val="00D02408"/>
+    <w:rsid w:val="008458CA"/>
     <w:rPr>
       <w:rFonts w:asciiTheme="majorHAnsi" w:eastAsiaTheme="majorEastAsia" w:hAnsiTheme="majorHAnsi" w:cstheme="majorBidi"/>
       <w:b/>
@@ -7727,7 +7700,7 @@
     <w:link w:val="Heading5"/>
     <w:uiPriority w:val="9"/>
     <w:semiHidden/>
-    <w:rsid w:val="00D02408"/>
+    <w:rsid w:val="008458CA"/>
     <w:rPr>
       <w:rFonts w:asciiTheme="majorHAnsi" w:eastAsiaTheme="majorEastAsia" w:hAnsiTheme="majorHAnsi" w:cstheme="majorBidi"/>
       <w:color w:val="1F3763" w:themeColor="accent1" w:themeShade="7F"/>
@@ -7744,7 +7717,7 @@
     <w:link w:val="Heading6"/>
     <w:uiPriority w:val="9"/>
     <w:semiHidden/>
-    <w:rsid w:val="00D02408"/>
+    <w:rsid w:val="008458CA"/>
     <w:rPr>
       <w:rFonts w:asciiTheme="majorHAnsi" w:eastAsiaTheme="majorEastAsia" w:hAnsiTheme="majorHAnsi" w:cstheme="majorBidi"/>
       <w:i/>
@@ -7763,7 +7736,7 @@
     <w:link w:val="Heading7"/>
     <w:uiPriority w:val="9"/>
     <w:semiHidden/>
-    <w:rsid w:val="00D02408"/>
+    <w:rsid w:val="008458CA"/>
     <w:rPr>
       <w:rFonts w:asciiTheme="majorHAnsi" w:eastAsiaTheme="majorEastAsia" w:hAnsiTheme="majorHAnsi" w:cstheme="majorBidi"/>
       <w:i/>
@@ -7782,7 +7755,7 @@
     <w:link w:val="Heading8"/>
     <w:uiPriority w:val="9"/>
     <w:semiHidden/>
-    <w:rsid w:val="00D02408"/>
+    <w:rsid w:val="008458CA"/>
     <w:rPr>
       <w:rFonts w:asciiTheme="majorHAnsi" w:eastAsiaTheme="majorEastAsia" w:hAnsiTheme="majorHAnsi" w:cstheme="majorBidi"/>
       <w:color w:val="404040" w:themeColor="text1" w:themeTint="BF"/>
@@ -7799,7 +7772,7 @@
     <w:link w:val="Heading9"/>
     <w:uiPriority w:val="9"/>
     <w:semiHidden/>
-    <w:rsid w:val="00D02408"/>
+    <w:rsid w:val="008458CA"/>
     <w:rPr>
       <w:rFonts w:asciiTheme="majorHAnsi" w:eastAsiaTheme="majorEastAsia" w:hAnsiTheme="majorHAnsi" w:cstheme="majorBidi"/>
       <w:i/>
@@ -7814,7 +7787,7 @@
   </w:style>
   <w:style w:type="paragraph" w:customStyle="1" w:styleId="NoParagraphStyle">
     <w:name w:val="[No Paragraph Style]"/>
-    <w:rsid w:val="00D02408"/>
+    <w:rsid w:val="008458CA"/>
     <w:pPr>
       <w:widowControl w:val="0"/>
       <w:autoSpaceDE w:val="0"/>
@@ -7834,7 +7807,7 @@
   <w:style w:type="paragraph" w:customStyle="1" w:styleId="IndexBody">
     <w:name w:val="IndexBody"/>
     <w:qFormat/>
-    <w:rsid w:val="00D02408"/>
+    <w:rsid w:val="008458CA"/>
     <w:pPr>
       <w:spacing w:line="220" w:lineRule="atLeast"/>
     </w:pPr>
@@ -7852,7 +7825,7 @@
     <w:name w:val="BoldItalic"/>
     <w:uiPriority w:val="1"/>
     <w:qFormat/>
-    <w:rsid w:val="00D02408"/>
+    <w:rsid w:val="008458CA"/>
     <w:rPr>
       <w:rFonts w:cs="NewBaskervilleEF-Bold"/>
       <w:b/>
@@ -7870,7 +7843,7 @@
   <w:style w:type="paragraph" w:customStyle="1" w:styleId="BodyCustom">
     <w:name w:val="BodyCustom"/>
     <w:qFormat/>
-    <w:rsid w:val="00D02408"/>
+    <w:rsid w:val="008458CA"/>
     <w:pPr>
       <w:widowControl w:val="0"/>
       <w:autoSpaceDE w:val="0"/>
@@ -7893,7 +7866,7 @@
   <w:style w:type="paragraph" w:customStyle="1" w:styleId="IndexHead">
     <w:name w:val="IndexHead"/>
     <w:qFormat/>
-    <w:rsid w:val="00D02408"/>
+    <w:rsid w:val="008458CA"/>
     <w:pPr>
       <w:spacing w:before="320" w:after="80"/>
     </w:pPr>
@@ -7910,7 +7883,7 @@
   <w:style w:type="paragraph" w:customStyle="1" w:styleId="IndexLevel1">
     <w:name w:val="IndexLevel1"/>
     <w:qFormat/>
-    <w:rsid w:val="00D02408"/>
+    <w:rsid w:val="008458CA"/>
     <w:pPr>
       <w:spacing w:line="220" w:lineRule="atLeast"/>
     </w:pPr>
@@ -7928,11 +7901,11 @@
     <w:name w:val="CodeListingCaption"/>
     <w:next w:val="Code"/>
     <w:qFormat/>
-    <w:rsid w:val="00D02408"/>
+    <w:rsid w:val="008458CA"/>
     <w:pPr>
       <w:numPr>
         <w:ilvl w:val="6"/>
-        <w:numId w:val="17"/>
+        <w:numId w:val="16"/>
       </w:numPr>
       <w:spacing w:before="240" w:after="120"/>
     </w:pPr>
@@ -7949,7 +7922,7 @@
   <w:style w:type="paragraph" w:customStyle="1" w:styleId="Code">
     <w:name w:val="Code"/>
     <w:qFormat/>
-    <w:rsid w:val="00D02408"/>
+    <w:rsid w:val="008458CA"/>
     <w:pPr>
       <w:pBdr>
         <w:left w:val="single" w:sz="4" w:space="14" w:color="auto"/>
@@ -7973,7 +7946,7 @@
   <w:style w:type="paragraph" w:customStyle="1" w:styleId="Epigraph">
     <w:name w:val="Epigraph"/>
     <w:qFormat/>
-    <w:rsid w:val="00D02408"/>
+    <w:rsid w:val="008458CA"/>
     <w:pPr>
       <w:keepLines/>
       <w:widowControl w:val="0"/>
@@ -8002,7 +7975,7 @@
     <w:name w:val="Literal"/>
     <w:uiPriority w:val="1"/>
     <w:qFormat/>
-    <w:rsid w:val="00D02408"/>
+    <w:rsid w:val="008458CA"/>
     <w:rPr>
       <w:rFonts w:ascii="Courier" w:hAnsi="Courier" w:cs="TheSansMonoCondensed-Plain"/>
       <w:color w:val="3366FF"/>
@@ -8017,7 +7990,7 @@
   <w:style w:type="paragraph" w:customStyle="1" w:styleId="ProductionDirective">
     <w:name w:val="ProductionDirective"/>
     <w:qFormat/>
-    <w:rsid w:val="00D02408"/>
+    <w:rsid w:val="008458CA"/>
     <w:pPr>
       <w:keepLines/>
       <w:widowControl w:val="0"/>
@@ -8044,7 +8017,7 @@
     <w:name w:val="LiteralBold"/>
     <w:uiPriority w:val="1"/>
     <w:qFormat/>
-    <w:rsid w:val="00D02408"/>
+    <w:rsid w:val="008458CA"/>
     <w:rPr>
       <w:rFonts w:ascii="Courier" w:hAnsi="Courier" w:cs="TheSansMonoCondensed-Bold"/>
       <w:b/>
@@ -8064,7 +8037,7 @@
     <w:name w:val="LiteralItalic"/>
     <w:uiPriority w:val="1"/>
     <w:qFormat/>
-    <w:rsid w:val="00D02408"/>
+    <w:rsid w:val="008458CA"/>
     <w:rPr>
       <w:rFonts w:ascii="Courier" w:hAnsi="Courier" w:cs="TheSansMonoCondensed-Italic"/>
       <w:i/>
@@ -8084,7 +8057,7 @@
     <w:name w:val="LiteralBoldItalic"/>
     <w:uiPriority w:val="1"/>
     <w:qFormat/>
-    <w:rsid w:val="00D02408"/>
+    <w:rsid w:val="008458CA"/>
     <w:rPr>
       <w:rFonts w:ascii="Courier" w:hAnsi="Courier" w:cs="TheSansMonoCondensed-Bold"/>
       <w:b w:val="0"/>
@@ -8104,7 +8077,7 @@
     <w:name w:val="CodeLabel"/>
     <w:next w:val="Code"/>
     <w:qFormat/>
-    <w:rsid w:val="00D02408"/>
+    <w:rsid w:val="008458CA"/>
     <w:pPr>
       <w:widowControl w:val="0"/>
       <w:suppressAutoHyphens/>
@@ -8130,7 +8103,7 @@
   <w:style w:type="numbering" w:customStyle="1" w:styleId="ChapterNumbering">
     <w:name w:val="ChapterNumbering"/>
     <w:uiPriority w:val="99"/>
-    <w:rsid w:val="00D02408"/>
+    <w:rsid w:val="008458CA"/>
     <w:pPr>
       <w:numPr>
         <w:numId w:val="11"/>
@@ -8140,7 +8113,7 @@
   <w:style w:type="paragraph" w:customStyle="1" w:styleId="HeadA">
     <w:name w:val="HeadA"/>
     <w:qFormat/>
-    <w:rsid w:val="00D02408"/>
+    <w:rsid w:val="008458CA"/>
     <w:pPr>
       <w:keepNext/>
       <w:keepLines/>
@@ -8171,7 +8144,7 @@
     <w:name w:val="Blockquote"/>
     <w:next w:val="Normal"/>
     <w:qFormat/>
-    <w:rsid w:val="00D02408"/>
+    <w:rsid w:val="008458CA"/>
     <w:pPr>
       <w:widowControl w:val="0"/>
       <w:autoSpaceDE w:val="0"/>
@@ -8194,7 +8167,7 @@
   <w:style w:type="paragraph" w:customStyle="1" w:styleId="CodeWide">
     <w:name w:val="CodeWide"/>
     <w:qFormat/>
-    <w:rsid w:val="00D02408"/>
+    <w:rsid w:val="008458CA"/>
     <w:pPr>
       <w:widowControl w:val="0"/>
       <w:pBdr>
@@ -8222,11 +8195,11 @@
     <w:name w:val="CaptionLine"/>
     <w:next w:val="Body"/>
     <w:qFormat/>
-    <w:rsid w:val="00D02408"/>
+    <w:rsid w:val="008458CA"/>
     <w:pPr>
       <w:numPr>
         <w:ilvl w:val="4"/>
-        <w:numId w:val="17"/>
+        <w:numId w:val="16"/>
       </w:numPr>
       <w:spacing w:after="240"/>
     </w:pPr>
@@ -8244,7 +8217,7 @@
     <w:name w:val="Regular"/>
     <w:uiPriority w:val="1"/>
     <w:qFormat/>
-    <w:rsid w:val="00D02408"/>
+    <w:rsid w:val="008458CA"/>
     <w:rPr>
       <w:rFonts w:cs="FuturaPT-Book"/>
       <w:b w:val="0"/>
@@ -8263,7 +8236,7 @@
     <w:name w:val="NoteHead"/>
     <w:uiPriority w:val="1"/>
     <w:qFormat/>
-    <w:rsid w:val="00D02408"/>
+    <w:rsid w:val="008458CA"/>
     <w:rPr>
       <w:rFonts w:ascii="DogmaOT-Bold" w:hAnsi="DogmaOT-Bold" w:cs="DogmaOT-Bold"/>
       <w:b/>
@@ -8282,7 +8255,7 @@
   <w:style w:type="paragraph" w:customStyle="1" w:styleId="TableHeader">
     <w:name w:val="TableHeader"/>
     <w:qFormat/>
-    <w:rsid w:val="00D02408"/>
+    <w:rsid w:val="008458CA"/>
     <w:pPr>
       <w:keepLines/>
       <w:widowControl w:val="0"/>
@@ -8308,7 +8281,7 @@
   <w:style w:type="paragraph" w:customStyle="1" w:styleId="TableBody">
     <w:name w:val="TableBody"/>
     <w:qFormat/>
-    <w:rsid w:val="00D02408"/>
+    <w:rsid w:val="008458CA"/>
     <w:pPr>
       <w:keepLines/>
       <w:widowControl w:val="0"/>
@@ -8331,7 +8304,7 @@
   <w:style w:type="paragraph" w:customStyle="1" w:styleId="IndexLevel2">
     <w:name w:val="IndexLevel2"/>
     <w:qFormat/>
-    <w:rsid w:val="00D02408"/>
+    <w:rsid w:val="008458CA"/>
     <w:pPr>
       <w:spacing w:line="220" w:lineRule="atLeast"/>
       <w:ind w:left="360"/>
@@ -8349,7 +8322,7 @@
   <w:style w:type="paragraph" w:customStyle="1" w:styleId="IndexLevel3">
     <w:name w:val="IndexLevel3"/>
     <w:qFormat/>
-    <w:rsid w:val="00D02408"/>
+    <w:rsid w:val="008458CA"/>
     <w:pPr>
       <w:spacing w:line="220" w:lineRule="atLeast"/>
       <w:ind w:left="720"/>
@@ -8367,7 +8340,7 @@
   <w:style w:type="paragraph" w:customStyle="1" w:styleId="IndexTitle">
     <w:name w:val="IndexTitle"/>
     <w:qFormat/>
-    <w:rsid w:val="00D02408"/>
+    <w:rsid w:val="008458CA"/>
     <w:pPr>
       <w:spacing w:before="600" w:after="960" w:line="360" w:lineRule="atLeast"/>
       <w:jc w:val="center"/>
@@ -8388,7 +8361,7 @@
   <w:style w:type="paragraph" w:customStyle="1" w:styleId="ChapterIntro">
     <w:name w:val="ChapterIntro"/>
     <w:qFormat/>
-    <w:rsid w:val="00D02408"/>
+    <w:rsid w:val="008458CA"/>
     <w:pPr>
       <w:spacing w:after="60" w:line="360" w:lineRule="atLeast"/>
       <w:ind w:left="1440"/>
@@ -8409,7 +8382,7 @@
     <w:name w:val="BoxCaption"/>
     <w:next w:val="BoxBody"/>
     <w:qFormat/>
-    <w:rsid w:val="00D02408"/>
+    <w:rsid w:val="008458CA"/>
     <w:pPr>
       <w:spacing w:line="180" w:lineRule="atLeast"/>
     </w:pPr>
@@ -8428,7 +8401,7 @@
   <w:style w:type="paragraph" w:customStyle="1" w:styleId="BoxBody">
     <w:name w:val="BoxBody"/>
     <w:qFormat/>
-    <w:rsid w:val="00D02408"/>
+    <w:rsid w:val="008458CA"/>
     <w:pPr>
       <w:widowControl w:val="0"/>
       <w:pBdr>
@@ -8455,7 +8428,7 @@
   <w:style w:type="paragraph" w:customStyle="1" w:styleId="BoxBodyFirst">
     <w:name w:val="BoxBodyFirst"/>
     <w:qFormat/>
-    <w:rsid w:val="00D02408"/>
+    <w:rsid w:val="008458CA"/>
     <w:pPr>
       <w:widowControl w:val="0"/>
       <w:pBdr>
@@ -8480,7 +8453,7 @@
   <w:style w:type="paragraph" w:customStyle="1" w:styleId="ChapterTitle">
     <w:name w:val="ChapterTitle"/>
     <w:qFormat/>
-    <w:rsid w:val="00D02408"/>
+    <w:rsid w:val="008458CA"/>
     <w:pPr>
       <w:keepLines/>
       <w:suppressAutoHyphens/>
@@ -8506,7 +8479,7 @@
   <w:style w:type="paragraph" w:customStyle="1" w:styleId="BoxListBullet">
     <w:name w:val="BoxListBullet"/>
     <w:qFormat/>
-    <w:rsid w:val="00D02408"/>
+    <w:rsid w:val="008458CA"/>
     <w:pPr>
       <w:widowControl w:val="0"/>
       <w:numPr>
@@ -8535,7 +8508,7 @@
   <w:style w:type="paragraph" w:customStyle="1" w:styleId="BoxCode">
     <w:name w:val="BoxCode"/>
     <w:qFormat/>
-    <w:rsid w:val="00D02408"/>
+    <w:rsid w:val="008458CA"/>
     <w:pPr>
       <w:widowControl w:val="0"/>
       <w:pBdr>
@@ -8562,7 +8535,7 @@
   <w:style w:type="paragraph" w:customStyle="1" w:styleId="BoxListBody">
     <w:name w:val="BoxListBody"/>
     <w:qFormat/>
-    <w:rsid w:val="00D02408"/>
+    <w:rsid w:val="008458CA"/>
     <w:pPr>
       <w:widowControl w:val="0"/>
       <w:pBdr>
@@ -8588,7 +8561,7 @@
   <w:style w:type="paragraph" w:customStyle="1" w:styleId="BoxListHead">
     <w:name w:val="BoxListHead"/>
     <w:qFormat/>
-    <w:rsid w:val="00D02408"/>
+    <w:rsid w:val="008458CA"/>
     <w:pPr>
       <w:keepNext/>
       <w:keepLines/>
@@ -8618,7 +8591,7 @@
     <w:name w:val="KeyCaps"/>
     <w:uiPriority w:val="1"/>
     <w:qFormat/>
-    <w:rsid w:val="00D02408"/>
+    <w:rsid w:val="008458CA"/>
     <w:rPr>
       <w:rFonts w:cs="NewBaskervilleStd-Roman"/>
       <w:caps w:val="0"/>
@@ -8635,7 +8608,7 @@
     <w:name w:val="wingdings"/>
     <w:uiPriority w:val="1"/>
     <w:qFormat/>
-    <w:rsid w:val="00D02408"/>
+    <w:rsid w:val="008458CA"/>
     <w:rPr>
       <w:rFonts w:ascii="Wingdings2" w:hAnsi="Wingdings2" w:cs="Wingdings2"/>
       <w:color w:val="000000"/>
@@ -8649,7 +8622,7 @@
   <w:style w:type="paragraph" w:customStyle="1" w:styleId="ListBody">
     <w:name w:val="ListBody"/>
     <w:qFormat/>
-    <w:rsid w:val="00D02408"/>
+    <w:rsid w:val="008458CA"/>
     <w:pPr>
       <w:widowControl w:val="0"/>
       <w:autoSpaceDE w:val="0"/>
@@ -8673,7 +8646,7 @@
     <w:name w:val="LinkURL"/>
     <w:uiPriority w:val="1"/>
     <w:qFormat/>
-    <w:rsid w:val="00D02408"/>
+    <w:rsid w:val="008458CA"/>
     <w:rPr>
       <w:rFonts w:cs="NewBaskervilleStd-Italic"/>
       <w:i/>
@@ -8689,7 +8662,7 @@
   <w:style w:type="paragraph" w:customStyle="1" w:styleId="Note">
     <w:name w:val="Note"/>
     <w:qFormat/>
-    <w:rsid w:val="00D02408"/>
+    <w:rsid w:val="008458CA"/>
     <w:pPr>
       <w:widowControl w:val="0"/>
       <w:autoSpaceDE w:val="0"/>
@@ -8713,7 +8686,7 @@
   <w:style w:type="character" w:customStyle="1" w:styleId="bulletcharacter">
     <w:name w:val="bullet_character"/>
     <w:uiPriority w:val="99"/>
-    <w:rsid w:val="00D02408"/>
+    <w:rsid w:val="008458CA"/>
     <w:rPr>
       <w:rFonts w:ascii="Symbol" w:hAnsi="Symbol" w:cs="Symbol"/>
       <w:color w:val="000000"/>
@@ -8723,7 +8696,7 @@
     <w:name w:val="Superscript"/>
     <w:uiPriority w:val="1"/>
     <w:qFormat/>
-    <w:rsid w:val="00D02408"/>
+    <w:rsid w:val="008458CA"/>
     <w:rPr>
       <w:color w:val="3366FF"/>
       <w:vertAlign w:val="superscript"/>
@@ -8733,7 +8706,7 @@
     <w:name w:val="SuperscriptItalic"/>
     <w:uiPriority w:val="1"/>
     <w:qFormat/>
-    <w:rsid w:val="00D02408"/>
+    <w:rsid w:val="008458CA"/>
     <w:rPr>
       <w:i/>
       <w:color w:val="3366FF"/>
@@ -8744,7 +8717,7 @@
     <w:name w:val="Subscript"/>
     <w:uiPriority w:val="1"/>
     <w:qFormat/>
-    <w:rsid w:val="00D02408"/>
+    <w:rsid w:val="008458CA"/>
     <w:rPr>
       <w:color w:val="3366FF"/>
       <w:vertAlign w:val="subscript"/>
@@ -8754,7 +8727,7 @@
     <w:name w:val="SubscriptItalic"/>
     <w:uiPriority w:val="1"/>
     <w:qFormat/>
-    <w:rsid w:val="00D02408"/>
+    <w:rsid w:val="008458CA"/>
     <w:rPr>
       <w:i/>
       <w:color w:val="3366FF"/>
@@ -8765,7 +8738,7 @@
     <w:name w:val="Symbol"/>
     <w:uiPriority w:val="1"/>
     <w:qFormat/>
-    <w:rsid w:val="00D02408"/>
+    <w:rsid w:val="008458CA"/>
     <w:rPr>
       <w:rFonts w:ascii="Symbol" w:hAnsi="Symbol"/>
     </w:rPr>
@@ -8774,7 +8747,7 @@
     <w:name w:val="Italic"/>
     <w:uiPriority w:val="1"/>
     <w:qFormat/>
-    <w:rsid w:val="00D02408"/>
+    <w:rsid w:val="008458CA"/>
     <w:rPr>
       <w:rFonts w:cs="NewBaskervilleStd-Italic"/>
       <w:i/>
@@ -8790,7 +8763,7 @@
   <w:style w:type="paragraph" w:customStyle="1" w:styleId="ListBullet">
     <w:name w:val="ListBullet"/>
     <w:qFormat/>
-    <w:rsid w:val="00D02408"/>
+    <w:rsid w:val="008458CA"/>
     <w:pPr>
       <w:widowControl w:val="0"/>
       <w:numPr>
@@ -8819,7 +8792,7 @@
   <w:style w:type="paragraph" w:customStyle="1" w:styleId="ListCode">
     <w:name w:val="ListCode"/>
     <w:qFormat/>
-    <w:rsid w:val="00D02408"/>
+    <w:rsid w:val="008458CA"/>
     <w:pPr>
       <w:widowControl w:val="0"/>
       <w:pBdr>
@@ -8847,7 +8820,7 @@
   <w:style w:type="paragraph" w:customStyle="1" w:styleId="ListHead">
     <w:name w:val="ListHead"/>
     <w:qFormat/>
-    <w:rsid w:val="00D02408"/>
+    <w:rsid w:val="008458CA"/>
     <w:pPr>
       <w:keepNext/>
       <w:keepLines/>
@@ -8875,7 +8848,7 @@
   <w:style w:type="paragraph" w:customStyle="1" w:styleId="ListNumber">
     <w:name w:val="ListNumber"/>
     <w:qFormat/>
-    <w:rsid w:val="00D02408"/>
+    <w:rsid w:val="008458CA"/>
     <w:pPr>
       <w:widowControl w:val="0"/>
       <w:numPr>
@@ -8904,7 +8877,7 @@
   <w:style w:type="paragraph" w:customStyle="1" w:styleId="ListNumberSub">
     <w:name w:val="ListNumberSub"/>
     <w:qFormat/>
-    <w:rsid w:val="00D02408"/>
+    <w:rsid w:val="008458CA"/>
     <w:pPr>
       <w:widowControl w:val="0"/>
       <w:numPr>
@@ -8932,7 +8905,7 @@
   <w:style w:type="paragraph" w:customStyle="1" w:styleId="GraphicSlug">
     <w:name w:val="GraphicSlug"/>
     <w:qFormat/>
-    <w:rsid w:val="00D02408"/>
+    <w:rsid w:val="008458CA"/>
     <w:pPr>
       <w:keepLines/>
       <w:widowControl w:val="0"/>
@@ -8959,7 +8932,7 @@
     <w:name w:val="AltText"/>
     <w:uiPriority w:val="1"/>
     <w:qFormat/>
-    <w:rsid w:val="00D02408"/>
+    <w:rsid w:val="008458CA"/>
     <w:rPr>
       <w:color w:val="008000"/>
     </w:rPr>
@@ -8967,7 +8940,7 @@
   <w:style w:type="paragraph" w:customStyle="1" w:styleId="PartNumber">
     <w:name w:val="PartNumber"/>
     <w:qFormat/>
-    <w:rsid w:val="00D02408"/>
+    <w:rsid w:val="008458CA"/>
     <w:pPr>
       <w:widowControl w:val="0"/>
       <w:suppressAutoHyphens/>
@@ -8994,7 +8967,7 @@
   <w:style w:type="paragraph" w:customStyle="1" w:styleId="PartTitle">
     <w:name w:val="PartTitle"/>
     <w:qFormat/>
-    <w:rsid w:val="00D02408"/>
+    <w:rsid w:val="008458CA"/>
     <w:pPr>
       <w:keepLines/>
       <w:widowControl w:val="0"/>
@@ -9024,7 +8997,7 @@
   <w:style w:type="paragraph" w:customStyle="1" w:styleId="PartIntro">
     <w:name w:val="PartIntro"/>
     <w:qFormat/>
-    <w:rsid w:val="00D02408"/>
+    <w:rsid w:val="008458CA"/>
     <w:pPr>
       <w:widowControl w:val="0"/>
       <w:autoSpaceDE w:val="0"/>
@@ -9048,7 +9021,7 @@
   <w:style w:type="paragraph" w:customStyle="1" w:styleId="PartList">
     <w:name w:val="PartList"/>
     <w:qFormat/>
-    <w:rsid w:val="00D02408"/>
+    <w:rsid w:val="008458CA"/>
     <w:pPr>
       <w:widowControl w:val="0"/>
       <w:tabs>
@@ -9074,7 +9047,7 @@
   <w:style w:type="paragraph" w:customStyle="1" w:styleId="ChapterIntroList">
     <w:name w:val="ChapterIntroList"/>
     <w:qFormat/>
-    <w:rsid w:val="00D02408"/>
+    <w:rsid w:val="008458CA"/>
     <w:pPr>
       <w:widowControl w:val="0"/>
       <w:tabs>
@@ -9099,7 +9072,7 @@
   </w:style>
   <w:style w:type="paragraph" w:customStyle="1" w:styleId="ChapterSubtitle">
     <w:name w:val="ChapterSubtitle"/>
-    <w:rsid w:val="00D02408"/>
+    <w:rsid w:val="008458CA"/>
     <w:pPr>
       <w:keepLines/>
       <w:widowControl w:val="0"/>
@@ -9128,7 +9101,7 @@
   <w:style w:type="paragraph" w:customStyle="1" w:styleId="BodyContinued">
     <w:name w:val="BodyContinued"/>
     <w:qFormat/>
-    <w:rsid w:val="00D02408"/>
+    <w:rsid w:val="008458CA"/>
     <w:pPr>
       <w:widowControl w:val="0"/>
       <w:autoSpaceDE w:val="0"/>
@@ -9151,7 +9124,7 @@
   <w:style w:type="paragraph" w:customStyle="1" w:styleId="BoxHeadA">
     <w:name w:val="BoxHeadA"/>
     <w:qFormat/>
-    <w:rsid w:val="00D02408"/>
+    <w:rsid w:val="008458CA"/>
     <w:pPr>
       <w:keepNext/>
       <w:keepLines/>
@@ -9184,7 +9157,7 @@
     <w:name w:val="BoxHeadB"/>
     <w:basedOn w:val="BoxHeadA"/>
     <w:qFormat/>
-    <w:rsid w:val="00D02408"/>
+    <w:rsid w:val="008458CA"/>
     <w:pPr>
       <w:spacing w:before="120"/>
     </w:pPr>
@@ -9197,7 +9170,7 @@
   <w:style w:type="paragraph" w:customStyle="1" w:styleId="BoxBodyContinued">
     <w:name w:val="BoxBodyContinued"/>
     <w:qFormat/>
-    <w:rsid w:val="00D02408"/>
+    <w:rsid w:val="008458CA"/>
     <w:pPr>
       <w:widowControl w:val="0"/>
       <w:pBdr>
@@ -9222,7 +9195,7 @@
   <w:style w:type="character" w:customStyle="1" w:styleId="Bold">
     <w:name w:val="Bold"/>
     <w:uiPriority w:val="1"/>
-    <w:rsid w:val="00D02408"/>
+    <w:rsid w:val="008458CA"/>
     <w:rPr>
       <w:b/>
       <w:bCs/>
@@ -9231,7 +9204,7 @@
   </w:style>
   <w:style w:type="paragraph" w:customStyle="1" w:styleId="RunInHead">
     <w:name w:val="RunInHead"/>
-    <w:rsid w:val="00D02408"/>
+    <w:rsid w:val="008458CA"/>
     <w:pPr>
       <w:widowControl w:val="0"/>
       <w:autoSpaceDE w:val="0"/>
@@ -9255,7 +9228,7 @@
   <w:style w:type="paragraph" w:customStyle="1" w:styleId="RunInPara">
     <w:name w:val="RunInPara"/>
     <w:qFormat/>
-    <w:rsid w:val="00D02408"/>
+    <w:rsid w:val="008458CA"/>
     <w:pPr>
       <w:widowControl w:val="0"/>
       <w:autoSpaceDE w:val="0"/>
@@ -9277,7 +9250,7 @@
   </w:style>
   <w:style w:type="paragraph" w:customStyle="1" w:styleId="BoxRunInHead">
     <w:name w:val="BoxRunInHead"/>
-    <w:rsid w:val="00D02408"/>
+    <w:rsid w:val="008458CA"/>
     <w:pPr>
       <w:widowControl w:val="0"/>
       <w:pBdr>
@@ -9303,7 +9276,7 @@
   <w:style w:type="paragraph" w:customStyle="1" w:styleId="BoxRunInPara">
     <w:name w:val="BoxRunInPara"/>
     <w:qFormat/>
-    <w:rsid w:val="00D02408"/>
+    <w:rsid w:val="008458CA"/>
     <w:pPr>
       <w:widowControl w:val="0"/>
       <w:pBdr>
@@ -9328,7 +9301,7 @@
   <w:style w:type="paragraph" w:customStyle="1" w:styleId="BoxExtractPara">
     <w:name w:val="BoxExtractPara"/>
     <w:qFormat/>
-    <w:rsid w:val="00D02408"/>
+    <w:rsid w:val="008458CA"/>
     <w:pPr>
       <w:widowControl w:val="0"/>
       <w:pBdr>
@@ -9355,7 +9328,7 @@
     <w:name w:val="GraphicInline"/>
     <w:uiPriority w:val="1"/>
     <w:qFormat/>
-    <w:rsid w:val="00D02408"/>
+    <w:rsid w:val="008458CA"/>
     <w:rPr>
       <w:color w:val="3366FF"/>
       <w:bdr w:val="none" w:sz="0" w:space="0" w:color="auto"/>
@@ -9366,7 +9339,7 @@
     <w:name w:val="KeyTerm"/>
     <w:uiPriority w:val="1"/>
     <w:qFormat/>
-    <w:rsid w:val="00D02408"/>
+    <w:rsid w:val="008458CA"/>
     <w:rPr>
       <w:i/>
       <w:color w:val="3366FF"/>
@@ -9378,7 +9351,7 @@
     <w:name w:val="DigitalOnly"/>
     <w:uiPriority w:val="1"/>
     <w:qFormat/>
-    <w:rsid w:val="00D02408"/>
+    <w:rsid w:val="008458CA"/>
     <w:rPr>
       <w:color w:val="3366FF"/>
       <w:bdr w:val="single" w:sz="4" w:space="0" w:color="3366FF"/>
@@ -9388,7 +9361,7 @@
     <w:name w:val="PrintOnly"/>
     <w:uiPriority w:val="1"/>
     <w:qFormat/>
-    <w:rsid w:val="00D02408"/>
+    <w:rsid w:val="008458CA"/>
     <w:rPr>
       <w:color w:val="3366FF"/>
       <w:bdr w:val="single" w:sz="4" w:space="0" w:color="FF0000"/>
@@ -9399,7 +9372,7 @@
     <w:basedOn w:val="LinkURL"/>
     <w:uiPriority w:val="1"/>
     <w:qFormat/>
-    <w:rsid w:val="00D02408"/>
+    <w:rsid w:val="008458CA"/>
     <w:rPr>
       <w:rFonts w:cs="NewBaskervilleStd-Italic"/>
       <w:b w:val="0"/>
@@ -9419,7 +9392,7 @@
     <w:basedOn w:val="LinkEmail"/>
     <w:uiPriority w:val="1"/>
     <w:qFormat/>
-    <w:rsid w:val="00D02408"/>
+    <w:rsid w:val="008458CA"/>
     <w:rPr>
       <w:rFonts w:cs="NewBaskervilleStd-Italic"/>
       <w:b w:val="0"/>
@@ -9438,7 +9411,7 @@
     <w:name w:val="Highlight"/>
     <w:uiPriority w:val="1"/>
     <w:qFormat/>
-    <w:rsid w:val="00D02408"/>
+    <w:rsid w:val="008458CA"/>
     <w:rPr>
       <w:color w:val="3366FF"/>
       <w:bdr w:val="none" w:sz="0" w:space="0" w:color="auto"/>
@@ -9449,7 +9422,7 @@
     <w:name w:val="FootnoteReference"/>
     <w:uiPriority w:val="1"/>
     <w:qFormat/>
-    <w:rsid w:val="00D02408"/>
+    <w:rsid w:val="008458CA"/>
     <w:rPr>
       <w:color w:val="3366FF"/>
       <w:vertAlign w:val="superscript"/>
@@ -9458,7 +9431,7 @@
   <w:style w:type="paragraph" w:customStyle="1" w:styleId="Footnote">
     <w:name w:val="Footnote"/>
     <w:qFormat/>
-    <w:rsid w:val="00D02408"/>
+    <w:rsid w:val="008458CA"/>
     <w:pPr>
       <w:widowControl w:val="0"/>
       <w:pBdr>
@@ -9487,7 +9460,7 @@
     <w:basedOn w:val="FootnoteReference"/>
     <w:uiPriority w:val="1"/>
     <w:qFormat/>
-    <w:rsid w:val="00D02408"/>
+    <w:rsid w:val="008458CA"/>
     <w:rPr>
       <w:color w:val="3366FF"/>
       <w:vertAlign w:val="superscript"/>
@@ -9498,7 +9471,7 @@
     <w:basedOn w:val="FootnoteReference"/>
     <w:uiPriority w:val="1"/>
     <w:qFormat/>
-    <w:rsid w:val="00D02408"/>
+    <w:rsid w:val="008458CA"/>
     <w:rPr>
       <w:color w:val="3366FF"/>
       <w:vertAlign w:val="superscript"/>
@@ -9507,7 +9480,7 @@
   <w:style w:type="paragraph" w:customStyle="1" w:styleId="QuotePara">
     <w:name w:val="QuotePara"/>
     <w:qFormat/>
-    <w:rsid w:val="00D02408"/>
+    <w:rsid w:val="008458CA"/>
     <w:pPr>
       <w:widowControl w:val="0"/>
       <w:autoSpaceDE w:val="0"/>
@@ -9531,7 +9504,7 @@
     <w:name w:val="QuoteSource"/>
     <w:basedOn w:val="QuotePara"/>
     <w:qFormat/>
-    <w:rsid w:val="00D02408"/>
+    <w:rsid w:val="008458CA"/>
     <w:pPr>
       <w:spacing w:after="240"/>
       <w:jc w:val="right"/>
@@ -9541,7 +9514,7 @@
     <w:name w:val="Caps"/>
     <w:uiPriority w:val="1"/>
     <w:qFormat/>
-    <w:rsid w:val="00D02408"/>
+    <w:rsid w:val="008458CA"/>
     <w:rPr>
       <w:caps/>
       <w:smallCaps w:val="0"/>
@@ -9552,7 +9525,7 @@
     <w:name w:val="SmallCaps"/>
     <w:uiPriority w:val="1"/>
     <w:qFormat/>
-    <w:rsid w:val="00D02408"/>
+    <w:rsid w:val="008458CA"/>
     <w:rPr>
       <w:caps w:val="0"/>
       <w:smallCaps/>
@@ -9564,7 +9537,7 @@
     <w:basedOn w:val="SmallCaps"/>
     <w:uiPriority w:val="1"/>
     <w:qFormat/>
-    <w:rsid w:val="00D02408"/>
+    <w:rsid w:val="008458CA"/>
     <w:rPr>
       <w:b/>
       <w:bCs/>
@@ -9578,7 +9551,7 @@
     <w:basedOn w:val="SmallCapsBold"/>
     <w:uiPriority w:val="1"/>
     <w:qFormat/>
-    <w:rsid w:val="00D02408"/>
+    <w:rsid w:val="008458CA"/>
     <w:rPr>
       <w:b/>
       <w:bCs/>
@@ -9594,7 +9567,7 @@
     <w:basedOn w:val="SmallCaps"/>
     <w:uiPriority w:val="1"/>
     <w:qFormat/>
-    <w:rsid w:val="00D02408"/>
+    <w:rsid w:val="008458CA"/>
     <w:rPr>
       <w:i/>
       <w:iCs/>
@@ -9607,7 +9580,7 @@
     <w:name w:val="NSSymbol"/>
     <w:uiPriority w:val="1"/>
     <w:qFormat/>
-    <w:rsid w:val="00D02408"/>
+    <w:rsid w:val="008458CA"/>
     <w:rPr>
       <w:color w:val="3366FF"/>
     </w:rPr>
@@ -9616,7 +9589,7 @@
     <w:name w:val="Table Grid"/>
     <w:basedOn w:val="TableNormal"/>
     <w:uiPriority w:val="59"/>
-    <w:rsid w:val="00D02408"/>
+    <w:rsid w:val="008458CA"/>
     <w:rPr>
       <w:rFonts w:ascii="Calibri" w:eastAsia="Times New Roman" w:hAnsi="Calibri" w:cs="Times New Roman"/>
       <w:kern w:val="0"/>
@@ -9638,7 +9611,7 @@
   <w:style w:type="paragraph" w:customStyle="1" w:styleId="TableHeaderSub">
     <w:name w:val="TableHeaderSub"/>
     <w:qFormat/>
-    <w:rsid w:val="00D02408"/>
+    <w:rsid w:val="008458CA"/>
     <w:pPr>
       <w:keepLines/>
       <w:widowControl w:val="0"/>
@@ -9662,7 +9635,7 @@
   <w:style w:type="paragraph" w:customStyle="1" w:styleId="TableFootnote">
     <w:name w:val="TableFootnote"/>
     <w:qFormat/>
-    <w:rsid w:val="00D02408"/>
+    <w:rsid w:val="008458CA"/>
     <w:pPr>
       <w:keepLines/>
       <w:widowControl w:val="0"/>
@@ -9685,7 +9658,7 @@
   <w:style w:type="paragraph" w:customStyle="1" w:styleId="TableListBulleted">
     <w:name w:val="TableListBulleted"/>
     <w:qFormat/>
-    <w:rsid w:val="00D02408"/>
+    <w:rsid w:val="008458CA"/>
     <w:pPr>
       <w:keepLines/>
       <w:widowControl w:val="0"/>
@@ -9711,7 +9684,7 @@
   <w:style w:type="paragraph" w:customStyle="1" w:styleId="TableListNumbered">
     <w:name w:val="TableListNumbered"/>
     <w:qFormat/>
-    <w:rsid w:val="00D02408"/>
+    <w:rsid w:val="008458CA"/>
     <w:pPr>
       <w:keepLines/>
       <w:widowControl w:val="0"/>
@@ -9737,7 +9710,7 @@
   <w:style w:type="paragraph" w:customStyle="1" w:styleId="TableListPlain">
     <w:name w:val="TableListPlain"/>
     <w:qFormat/>
-    <w:rsid w:val="00D02408"/>
+    <w:rsid w:val="008458CA"/>
     <w:pPr>
       <w:keepLines/>
       <w:widowControl w:val="0"/>
@@ -9762,7 +9735,7 @@
     <w:name w:val="ExtractPara"/>
     <w:basedOn w:val="QuotePara"/>
     <w:qFormat/>
-    <w:rsid w:val="00D02408"/>
+    <w:rsid w:val="008458CA"/>
     <w:rPr>
       <w:sz w:val="18"/>
       <w:szCs w:val="18"/>
@@ -9772,7 +9745,7 @@
     <w:name w:val="ExtractSource"/>
     <w:basedOn w:val="ExtractPara"/>
     <w:qFormat/>
-    <w:rsid w:val="00D02408"/>
+    <w:rsid w:val="008458CA"/>
     <w:pPr>
       <w:jc w:val="right"/>
     </w:pPr>
@@ -9781,7 +9754,7 @@
     <w:name w:val="ExtractParaContinued"/>
     <w:basedOn w:val="ExtractPara"/>
     <w:qFormat/>
-    <w:rsid w:val="00D02408"/>
+    <w:rsid w:val="008458CA"/>
     <w:pPr>
       <w:spacing w:before="0"/>
       <w:ind w:firstLine="360"/>
@@ -9790,7 +9763,7 @@
   <w:style w:type="paragraph" w:customStyle="1" w:styleId="AppendixNumber">
     <w:name w:val="AppendixNumber"/>
     <w:qFormat/>
-    <w:rsid w:val="00D02408"/>
+    <w:rsid w:val="008458CA"/>
     <w:pPr>
       <w:widowControl w:val="0"/>
       <w:suppressAutoHyphens/>
@@ -9817,7 +9790,7 @@
   <w:style w:type="paragraph" w:customStyle="1" w:styleId="AppendixTitle">
     <w:name w:val="AppendixTitle"/>
     <w:qFormat/>
-    <w:rsid w:val="00D02408"/>
+    <w:rsid w:val="008458CA"/>
     <w:pPr>
       <w:keepLines/>
       <w:widowControl w:val="0"/>
@@ -9847,7 +9820,7 @@
   <w:style w:type="paragraph" w:customStyle="1" w:styleId="BackmatterTitle">
     <w:name w:val="BackmatterTitle"/>
     <w:qFormat/>
-    <w:rsid w:val="00D02408"/>
+    <w:rsid w:val="008458CA"/>
     <w:pPr>
       <w:keepLines/>
       <w:widowControl w:val="0"/>
@@ -9876,7 +9849,7 @@
   <w:style w:type="paragraph" w:customStyle="1" w:styleId="GlossaryTerm">
     <w:name w:val="GlossaryTerm"/>
     <w:qFormat/>
-    <w:rsid w:val="00D02408"/>
+    <w:rsid w:val="008458CA"/>
     <w:pPr>
       <w:widowControl w:val="0"/>
       <w:autoSpaceDE w:val="0"/>
@@ -9902,7 +9875,7 @@
   <w:style w:type="paragraph" w:customStyle="1" w:styleId="GlossaryDefinition">
     <w:name w:val="GlossaryDefinition"/>
     <w:qFormat/>
-    <w:rsid w:val="00D02408"/>
+    <w:rsid w:val="008458CA"/>
     <w:pPr>
       <w:widowControl w:val="0"/>
       <w:autoSpaceDE w:val="0"/>
@@ -9925,7 +9898,7 @@
   <w:style w:type="paragraph" w:customStyle="1" w:styleId="EndnoteEntry">
     <w:name w:val="EndnoteEntry"/>
     <w:qFormat/>
-    <w:rsid w:val="00D02408"/>
+    <w:rsid w:val="008458CA"/>
     <w:pPr>
       <w:widowControl w:val="0"/>
       <w:autoSpaceDE w:val="0"/>
@@ -9950,7 +9923,7 @@
     <w:basedOn w:val="EndnoteReference"/>
     <w:uiPriority w:val="1"/>
     <w:qFormat/>
-    <w:rsid w:val="00D02408"/>
+    <w:rsid w:val="008458CA"/>
     <w:rPr>
       <w:color w:val="3366FF"/>
       <w:vertAlign w:val="superscript"/>
@@ -9959,7 +9932,7 @@
   <w:style w:type="paragraph" w:customStyle="1" w:styleId="Reference">
     <w:name w:val="Reference"/>
     <w:qFormat/>
-    <w:rsid w:val="00D02408"/>
+    <w:rsid w:val="008458CA"/>
     <w:pPr>
       <w:widowControl w:val="0"/>
       <w:autoSpaceDE w:val="0"/>
@@ -9982,7 +9955,7 @@
   <w:style w:type="paragraph" w:customStyle="1" w:styleId="HeadProject">
     <w:name w:val="HeadProject"/>
     <w:qFormat/>
-    <w:rsid w:val="00D02408"/>
+    <w:rsid w:val="008458CA"/>
     <w:pPr>
       <w:keepNext/>
       <w:keepLines/>
@@ -10014,7 +9987,7 @@
     <w:name w:val="LiteralGray"/>
     <w:uiPriority w:val="1"/>
     <w:qFormat/>
-    <w:rsid w:val="00D02408"/>
+    <w:rsid w:val="008458CA"/>
     <w:rPr>
       <w:rFonts w:ascii="Courier" w:hAnsi="Courier"/>
       <w:color w:val="A6A6A6" w:themeColor="background1" w:themeShade="A6"/>
@@ -10024,7 +9997,7 @@
     <w:name w:val="PyBracket"/>
     <w:uiPriority w:val="1"/>
     <w:qFormat/>
-    <w:rsid w:val="00D02408"/>
+    <w:rsid w:val="008458CA"/>
     <w:rPr>
       <w:rFonts w:ascii="Courier" w:hAnsi="Courier" w:cs="TheSansMonoCondensed-Plain"/>
       <w:color w:val="B12735"/>
@@ -10043,7 +10016,7 @@
     <w:basedOn w:val="PyBracket"/>
     <w:uiPriority w:val="1"/>
     <w:qFormat/>
-    <w:rsid w:val="00D02408"/>
+    <w:rsid w:val="008458CA"/>
     <w:rPr>
       <w:rFonts w:ascii="Courier" w:hAnsi="Courier" w:cs="TheSansMonoCondensed-Plain"/>
       <w:color w:val="BF8F00" w:themeColor="accent4" w:themeShade="BF"/>
@@ -10062,7 +10035,7 @@
     <w:basedOn w:val="PyBracket"/>
     <w:uiPriority w:val="1"/>
     <w:qFormat/>
-    <w:rsid w:val="00D02408"/>
+    <w:rsid w:val="008458CA"/>
     <w:rPr>
       <w:rFonts w:ascii="Courier" w:hAnsi="Courier" w:cs="TheSansMonoCondensed-Plain"/>
       <w:color w:val="008000"/>
@@ -10080,14 +10053,14 @@
     <w:name w:val="BookHalfTitle"/>
     <w:basedOn w:val="BackmatterTitle"/>
     <w:qFormat/>
-    <w:rsid w:val="00D02408"/>
+    <w:rsid w:val="008458CA"/>
   </w:style>
   <w:style w:type="character" w:styleId="BookTitle">
     <w:name w:val="Book Title"/>
     <w:basedOn w:val="DefaultParagraphFont"/>
     <w:uiPriority w:val="33"/>
     <w:qFormat/>
-    <w:rsid w:val="00D02408"/>
+    <w:rsid w:val="008458CA"/>
     <w:rPr>
       <w:b/>
       <w:bCs/>
@@ -10098,7 +10071,7 @@
   <w:style w:type="paragraph" w:customStyle="1" w:styleId="BookTitle0">
     <w:name w:val="BookTitle"/>
     <w:qFormat/>
-    <w:rsid w:val="00D02408"/>
+    <w:rsid w:val="008458CA"/>
     <w:pPr>
       <w:widowControl w:val="0"/>
       <w:suppressAutoHyphens/>
@@ -10126,13 +10099,13 @@
     <w:name w:val="BookSubtitle"/>
     <w:basedOn w:val="ChapterSubtitle"/>
     <w:qFormat/>
-    <w:rsid w:val="00D02408"/>
+    <w:rsid w:val="008458CA"/>
   </w:style>
   <w:style w:type="paragraph" w:customStyle="1" w:styleId="BookEdition">
     <w:name w:val="BookEdition"/>
     <w:basedOn w:val="BookSubtitle"/>
     <w:qFormat/>
-    <w:rsid w:val="00D02408"/>
+    <w:rsid w:val="008458CA"/>
     <w:rPr>
       <w:b w:val="0"/>
       <w:bCs w:val="0"/>
@@ -10146,7 +10119,7 @@
     <w:name w:val="BookAuthor"/>
     <w:basedOn w:val="BookEdition"/>
     <w:qFormat/>
-    <w:rsid w:val="00D02408"/>
+    <w:rsid w:val="008458CA"/>
     <w:rPr>
       <w:i w:val="0"/>
       <w:iCs w:val="0"/>
@@ -10157,7 +10130,7 @@
     <w:name w:val="BookPublisher"/>
     <w:basedOn w:val="BookAuthor"/>
     <w:qFormat/>
-    <w:rsid w:val="00D02408"/>
+    <w:rsid w:val="008458CA"/>
     <w:rPr>
       <w:i/>
       <w:iCs/>
@@ -10169,7 +10142,7 @@
   <w:style w:type="paragraph" w:customStyle="1" w:styleId="Copyright">
     <w:name w:val="Copyright"/>
     <w:qFormat/>
-    <w:rsid w:val="00D02408"/>
+    <w:rsid w:val="008458CA"/>
     <w:pPr>
       <w:widowControl w:val="0"/>
       <w:autoSpaceDE w:val="0"/>
@@ -10192,13 +10165,13 @@
     <w:name w:val="CopyrightLOC"/>
     <w:basedOn w:val="Copyright"/>
     <w:qFormat/>
-    <w:rsid w:val="00D02408"/>
+    <w:rsid w:val="008458CA"/>
   </w:style>
   <w:style w:type="paragraph" w:customStyle="1" w:styleId="CopyrightHead">
     <w:name w:val="CopyrightHead"/>
     <w:basedOn w:val="CopyrightLOC"/>
     <w:qFormat/>
-    <w:rsid w:val="00D02408"/>
+    <w:rsid w:val="008458CA"/>
     <w:pPr>
       <w:jc w:val="center"/>
     </w:pPr>
@@ -10210,19 +10183,19 @@
     <w:name w:val="Dedication"/>
     <w:basedOn w:val="BookPublisher"/>
     <w:qFormat/>
-    <w:rsid w:val="00D02408"/>
+    <w:rsid w:val="008458CA"/>
   </w:style>
   <w:style w:type="paragraph" w:customStyle="1" w:styleId="FrontmatterTitle">
     <w:name w:val="FrontmatterTitle"/>
     <w:basedOn w:val="BackmatterTitle"/>
     <w:qFormat/>
-    <w:rsid w:val="00D02408"/>
+    <w:rsid w:val="008458CA"/>
   </w:style>
   <w:style w:type="paragraph" w:customStyle="1" w:styleId="TOCFM">
     <w:name w:val="TOCFM"/>
     <w:basedOn w:val="Normal"/>
     <w:qFormat/>
-    <w:rsid w:val="00D02408"/>
+    <w:rsid w:val="008458CA"/>
     <w:pPr>
       <w:widowControl w:val="0"/>
       <w:autoSpaceDE w:val="0"/>
@@ -10243,7 +10216,7 @@
     <w:name w:val="TOCH1"/>
     <w:basedOn w:val="TOCFM"/>
     <w:qFormat/>
-    <w:rsid w:val="00D02408"/>
+    <w:rsid w:val="008458CA"/>
     <w:pPr>
       <w:ind w:left="720"/>
     </w:pPr>
@@ -10255,7 +10228,7 @@
     <w:name w:val="TOCPart"/>
     <w:basedOn w:val="TOCH1"/>
     <w:qFormat/>
-    <w:rsid w:val="00D02408"/>
+    <w:rsid w:val="008458CA"/>
     <w:pPr>
       <w:spacing w:before="120"/>
       <w:ind w:left="0"/>
@@ -10271,7 +10244,7 @@
     <w:name w:val="TOCChapter"/>
     <w:basedOn w:val="TOCH1"/>
     <w:qFormat/>
-    <w:rsid w:val="00D02408"/>
+    <w:rsid w:val="008458CA"/>
     <w:pPr>
       <w:ind w:left="360"/>
     </w:pPr>
@@ -10284,7 +10257,7 @@
     <w:name w:val="TOCH2"/>
     <w:basedOn w:val="TOCH1"/>
     <w:qFormat/>
-    <w:rsid w:val="00D02408"/>
+    <w:rsid w:val="008458CA"/>
     <w:pPr>
       <w:ind w:left="1080"/>
     </w:pPr>
@@ -10296,7 +10269,7 @@
     <w:name w:val="TOCH3"/>
     <w:basedOn w:val="TOCH1"/>
     <w:qFormat/>
-    <w:rsid w:val="00D02408"/>
+    <w:rsid w:val="008458CA"/>
     <w:pPr>
       <w:ind w:left="1440"/>
     </w:pPr>
@@ -10308,7 +10281,7 @@
   <w:style w:type="paragraph" w:customStyle="1" w:styleId="BoxType">
     <w:name w:val="BoxType"/>
     <w:qFormat/>
-    <w:rsid w:val="00D02408"/>
+    <w:rsid w:val="008458CA"/>
     <w:pPr>
       <w:keepLines/>
       <w:widowControl w:val="0"/>
@@ -10337,7 +10310,7 @@
     <w:name w:val="CustomCharStyle"/>
     <w:uiPriority w:val="1"/>
     <w:qFormat/>
-    <w:rsid w:val="00D02408"/>
+    <w:rsid w:val="008458CA"/>
     <w:rPr>
       <w:b w:val="0"/>
       <w:bCs w:val="0"/>
@@ -10352,7 +10325,7 @@
     <w:name w:val="CodeAnnotation"/>
     <w:uiPriority w:val="1"/>
     <w:qFormat/>
-    <w:rsid w:val="00D02408"/>
+    <w:rsid w:val="008458CA"/>
     <w:rPr>
       <w:rFonts w:ascii="Courier" w:hAnsi="Courier" w:cs="TheSansMonoCondensed-Plain"/>
       <w:color w:val="FFFFFF" w:themeColor="background1"/>
@@ -10371,14 +10344,14 @@
   <w:style w:type="paragraph" w:customStyle="1" w:styleId="HeadANumber">
     <w:name w:val="HeadANumber"/>
     <w:qFormat/>
-    <w:rsid w:val="00D02408"/>
+    <w:rsid w:val="008458CA"/>
     <w:pPr>
       <w:keepNext/>
       <w:keepLines/>
       <w:widowControl w:val="0"/>
       <w:numPr>
         <w:ilvl w:val="1"/>
-        <w:numId w:val="17"/>
+        <w:numId w:val="16"/>
       </w:numPr>
       <w:tabs>
         <w:tab w:val="right" w:pos="1200"/>
@@ -10404,7 +10377,7 @@
   <w:style w:type="paragraph" w:customStyle="1" w:styleId="HeadB">
     <w:name w:val="HeadB"/>
     <w:qFormat/>
-    <w:rsid w:val="00D02408"/>
+    <w:rsid w:val="008458CA"/>
     <w:pPr>
       <w:keepNext/>
       <w:keepLines/>
@@ -10436,14 +10409,14 @@
   <w:style w:type="paragraph" w:customStyle="1" w:styleId="HeadBNumber">
     <w:name w:val="HeadBNumber"/>
     <w:qFormat/>
-    <w:rsid w:val="00D02408"/>
+    <w:rsid w:val="008458CA"/>
     <w:pPr>
       <w:keepNext/>
       <w:keepLines/>
       <w:widowControl w:val="0"/>
       <w:numPr>
         <w:ilvl w:val="2"/>
-        <w:numId w:val="17"/>
+        <w:numId w:val="16"/>
       </w:numPr>
       <w:tabs>
         <w:tab w:val="right" w:pos="1980"/>
@@ -10471,7 +10444,7 @@
   <w:style w:type="paragraph" w:customStyle="1" w:styleId="HeadC">
     <w:name w:val="HeadC"/>
     <w:qFormat/>
-    <w:rsid w:val="00D02408"/>
+    <w:rsid w:val="008458CA"/>
     <w:pPr>
       <w:keepNext/>
       <w:keepLines/>
@@ -10499,14 +10472,14 @@
   <w:style w:type="paragraph" w:customStyle="1" w:styleId="HeadCNumber">
     <w:name w:val="HeadCNumber"/>
     <w:qFormat/>
-    <w:rsid w:val="00D02408"/>
+    <w:rsid w:val="008458CA"/>
     <w:pPr>
       <w:keepNext/>
       <w:keepLines/>
       <w:widowControl w:val="0"/>
       <w:numPr>
         <w:ilvl w:val="3"/>
-        <w:numId w:val="17"/>
+        <w:numId w:val="16"/>
       </w:numPr>
       <w:tabs>
         <w:tab w:val="left" w:pos="1980"/>
@@ -10533,7 +10506,7 @@
   <w:style w:type="paragraph" w:customStyle="1" w:styleId="ListPlain">
     <w:name w:val="ListPlain"/>
     <w:qFormat/>
-    <w:rsid w:val="00D02408"/>
+    <w:rsid w:val="008458CA"/>
     <w:pPr>
       <w:widowControl w:val="0"/>
       <w:autoSpaceDE w:val="0"/>
@@ -10556,7 +10529,7 @@
   <w:style w:type="paragraph" w:customStyle="1" w:styleId="CodeAnnotated">
     <w:name w:val="CodeAnnotated"/>
     <w:qFormat/>
-    <w:rsid w:val="00D02408"/>
+    <w:rsid w:val="008458CA"/>
     <w:pPr>
       <w:widowControl w:val="0"/>
       <w:pBdr>
@@ -10584,7 +10557,7 @@
   <w:style w:type="paragraph" w:customStyle="1" w:styleId="BoxListNumber">
     <w:name w:val="BoxListNumber"/>
     <w:qFormat/>
-    <w:rsid w:val="00D02408"/>
+    <w:rsid w:val="008458CA"/>
     <w:pPr>
       <w:widowControl w:val="0"/>
       <w:numPr>
@@ -10613,7 +10586,7 @@
   <w:style w:type="paragraph" w:customStyle="1" w:styleId="BoxListPlain">
     <w:name w:val="BoxListPlain"/>
     <w:qFormat/>
-    <w:rsid w:val="00D02408"/>
+    <w:rsid w:val="008458CA"/>
     <w:pPr>
       <w:widowControl w:val="0"/>
       <w:pBdr>
@@ -10638,7 +10611,7 @@
   <w:style w:type="paragraph" w:customStyle="1" w:styleId="BoxTitle">
     <w:name w:val="BoxTitle"/>
     <w:qFormat/>
-    <w:rsid w:val="00D02408"/>
+    <w:rsid w:val="008458CA"/>
     <w:pPr>
       <w:keepNext/>
       <w:keepLines/>
@@ -10668,7 +10641,7 @@
     <w:name w:val="MenuArrow"/>
     <w:uiPriority w:val="1"/>
     <w:qFormat/>
-    <w:rsid w:val="00D02408"/>
+    <w:rsid w:val="008458CA"/>
     <w:rPr>
       <w:rFonts w:ascii="Webdings" w:hAnsi="Webdings" w:cs="Webdings"/>
       <w:color w:val="3366FF"/>
@@ -10682,14 +10655,14 @@
   <w:style w:type="paragraph" w:customStyle="1" w:styleId="TableTitle">
     <w:name w:val="TableTitle"/>
     <w:qFormat/>
-    <w:rsid w:val="00D02408"/>
+    <w:rsid w:val="008458CA"/>
     <w:pPr>
       <w:keepNext/>
       <w:keepLines/>
       <w:widowControl w:val="0"/>
       <w:numPr>
         <w:ilvl w:val="5"/>
-        <w:numId w:val="17"/>
+        <w:numId w:val="16"/>
       </w:numPr>
       <w:suppressAutoHyphens/>
       <w:autoSpaceDE w:val="0"/>
@@ -10712,7 +10685,7 @@
     <w:name w:val="EpigraphSource"/>
     <w:basedOn w:val="Epigraph"/>
     <w:qFormat/>
-    <w:rsid w:val="00D02408"/>
+    <w:rsid w:val="008458CA"/>
     <w:pPr>
       <w:jc w:val="right"/>
     </w:pPr>
@@ -10721,7 +10694,7 @@
     <w:name w:val="Body"/>
     <w:uiPriority w:val="99"/>
     <w:qFormat/>
-    <w:rsid w:val="00D02408"/>
+    <w:rsid w:val="008458CA"/>
     <w:pPr>
       <w:widowControl w:val="0"/>
       <w:autoSpaceDE w:val="0"/>
@@ -10745,10 +10718,10 @@
     <w:name w:val="ChapterNumber"/>
     <w:next w:val="Normal"/>
     <w:qFormat/>
-    <w:rsid w:val="00D02408"/>
+    <w:rsid w:val="008458CA"/>
     <w:pPr>
       <w:numPr>
-        <w:numId w:val="17"/>
+        <w:numId w:val="16"/>
       </w:numPr>
       <w:suppressAutoHyphens/>
       <w:spacing w:before="1200" w:line="2400" w:lineRule="atLeast"/>
@@ -10770,7 +10743,7 @@
   <w:style w:type="character" w:customStyle="1" w:styleId="Xref">
     <w:name w:val="Xref"/>
     <w:uiPriority w:val="1"/>
-    <w:rsid w:val="00D02408"/>
+    <w:rsid w:val="008458CA"/>
     <w:rPr>
       <w:color w:val="FF0000"/>
       <w:lang w:val="fr-FR"/>
@@ -10778,7 +10751,7 @@
   </w:style>
   <w:style w:type="paragraph" w:customStyle="1" w:styleId="Default">
     <w:name w:val="Default"/>
-    <w:rsid w:val="00D02408"/>
+    <w:rsid w:val="008458CA"/>
     <w:pPr>
       <w:autoSpaceDE w:val="0"/>
       <w:autoSpaceDN w:val="0"/>
@@ -10796,31 +10769,31 @@
     <w:name w:val="SourceForeword"/>
     <w:basedOn w:val="ReviewSource"/>
     <w:qFormat/>
-    <w:rsid w:val="00D02408"/>
+    <w:rsid w:val="008458CA"/>
   </w:style>
   <w:style w:type="paragraph" w:customStyle="1" w:styleId="ReviewHead">
     <w:name w:val="ReviewHead"/>
     <w:basedOn w:val="FrontmatterTitle"/>
     <w:qFormat/>
-    <w:rsid w:val="00D02408"/>
+    <w:rsid w:val="008458CA"/>
   </w:style>
   <w:style w:type="paragraph" w:customStyle="1" w:styleId="ReviewQuote">
     <w:name w:val="ReviewQuote"/>
     <w:basedOn w:val="QuotePara"/>
     <w:qFormat/>
-    <w:rsid w:val="00D02408"/>
+    <w:rsid w:val="008458CA"/>
   </w:style>
   <w:style w:type="paragraph" w:customStyle="1" w:styleId="ReviewSource">
     <w:name w:val="ReviewSource"/>
     <w:basedOn w:val="QuoteSource"/>
     <w:qFormat/>
-    <w:rsid w:val="00D02408"/>
+    <w:rsid w:val="008458CA"/>
   </w:style>
   <w:style w:type="paragraph" w:customStyle="1" w:styleId="ListGraphic">
     <w:name w:val="ListGraphic"/>
     <w:basedOn w:val="GraphicSlug"/>
     <w:qFormat/>
-    <w:rsid w:val="00D02408"/>
+    <w:rsid w:val="008458CA"/>
     <w:pPr>
       <w:ind w:left="0"/>
     </w:pPr>
@@ -10829,7 +10802,7 @@
     <w:name w:val="ListCaption"/>
     <w:basedOn w:val="CaptionLine"/>
     <w:qFormat/>
-    <w:rsid w:val="00D02408"/>
+    <w:rsid w:val="008458CA"/>
     <w:pPr>
       <w:ind w:left="3600"/>
     </w:pPr>
@@ -10838,7 +10811,7 @@
     <w:name w:val="NoteContinued"/>
     <w:basedOn w:val="Note"/>
     <w:qFormat/>
-    <w:rsid w:val="00D02408"/>
+    <w:rsid w:val="008458CA"/>
     <w:pPr>
       <w:spacing w:before="0"/>
       <w:ind w:firstLine="0"/>
@@ -10848,7 +10821,7 @@
     <w:name w:val="NoteCode"/>
     <w:basedOn w:val="Code"/>
     <w:qFormat/>
-    <w:rsid w:val="00D02408"/>
+    <w:rsid w:val="008458CA"/>
     <w:pPr>
       <w:spacing w:after="240"/>
     </w:pPr>
@@ -10857,7 +10830,7 @@
     <w:name w:val="ListBulletSub"/>
     <w:basedOn w:val="ListBullet"/>
     <w:qFormat/>
-    <w:rsid w:val="00D02408"/>
+    <w:rsid w:val="008458CA"/>
     <w:pPr>
       <w:ind w:left="2520"/>
     </w:pPr>
@@ -10866,7 +10839,7 @@
     <w:name w:val="CodeCustom1"/>
     <w:basedOn w:val="Code"/>
     <w:qFormat/>
-    <w:rsid w:val="00D02408"/>
+    <w:rsid w:val="008458CA"/>
     <w:rPr>
       <w:color w:val="00B0F0"/>
     </w:rPr>
@@ -10875,7 +10848,7 @@
     <w:name w:val="CodeCustom2"/>
     <w:basedOn w:val="Normal"/>
     <w:qFormat/>
-    <w:rsid w:val="00D02408"/>
+    <w:rsid w:val="008458CA"/>
     <w:pPr>
       <w:pBdr>
         <w:left w:val="single" w:sz="4" w:space="14" w:color="auto"/>
@@ -10898,7 +10871,7 @@
     <w:name w:val="BoxGraphic"/>
     <w:basedOn w:val="BoxBodyFirst"/>
     <w:qFormat/>
-    <w:rsid w:val="00D02408"/>
+    <w:rsid w:val="008458CA"/>
     <w:rPr>
       <w:bCs/>
       <w:color w:val="A12126"/>
@@ -10908,7 +10881,7 @@
     <w:name w:val="Equation"/>
     <w:basedOn w:val="ListPlain"/>
     <w:qFormat/>
-    <w:rsid w:val="00D02408"/>
+    <w:rsid w:val="008458CA"/>
   </w:style>
 </w:styles>
 </file>

</xml_diff>